<commit_message>
DB: infological and use-case models are updated, forms layouts are added.
</commit_message>
<xml_diff>
--- a/the-3rd-year/data-bases/pl-sql/theater_info_system/docs/use-cases.docx
+++ b/the-3rd-year/data-bases/pl-sql/theater_info_system/docs/use-cases.docx
@@ -420,111 +420,7 @@
                 <w:sz w:val="28"/>
                 <w:szCs w:val="28"/>
               </w:rPr>
-              <w:t>онтроль</w:t>
-            </w:r>
-            <w:r>
-              <w:rPr>
-                <w:rFonts w:ascii="Times New Roman" w:hAnsi="Times New Roman" w:cs="Times New Roman"/>
-                <w:sz w:val="28"/>
-                <w:szCs w:val="28"/>
-              </w:rPr>
-              <w:t xml:space="preserve"> за постановками спектаклей, </w:t>
-            </w:r>
-            <w:r>
-              <w:rPr>
-                <w:rFonts w:ascii="Times New Roman" w:hAnsi="Times New Roman" w:cs="Times New Roman"/>
-                <w:sz w:val="28"/>
-                <w:szCs w:val="28"/>
-              </w:rPr>
-              <w:t>утверждение</w:t>
-            </w:r>
-            <w:r>
-              <w:rPr>
-                <w:rFonts w:ascii="Times New Roman" w:hAnsi="Times New Roman" w:cs="Times New Roman"/>
-                <w:sz w:val="28"/>
-                <w:szCs w:val="28"/>
-              </w:rPr>
-              <w:t xml:space="preserve"> </w:t>
-            </w:r>
-            <w:r>
-              <w:rPr>
-                <w:rFonts w:ascii="Times New Roman" w:hAnsi="Times New Roman" w:cs="Times New Roman"/>
-                <w:sz w:val="28"/>
-                <w:szCs w:val="28"/>
-              </w:rPr>
-              <w:t>репертуара</w:t>
-            </w:r>
-            <w:r>
-              <w:rPr>
-                <w:rFonts w:ascii="Times New Roman" w:hAnsi="Times New Roman" w:cs="Times New Roman"/>
-                <w:sz w:val="28"/>
-                <w:szCs w:val="28"/>
-              </w:rPr>
-              <w:t xml:space="preserve">, </w:t>
-            </w:r>
-            <w:r>
-              <w:rPr>
-                <w:rFonts w:ascii="Times New Roman" w:hAnsi="Times New Roman" w:cs="Times New Roman"/>
-                <w:sz w:val="28"/>
-                <w:szCs w:val="28"/>
-              </w:rPr>
-              <w:t>принятие</w:t>
-            </w:r>
-            <w:r>
-              <w:rPr>
-                <w:rFonts w:ascii="Times New Roman" w:hAnsi="Times New Roman" w:cs="Times New Roman"/>
-                <w:sz w:val="28"/>
-                <w:szCs w:val="28"/>
-              </w:rPr>
-              <w:t xml:space="preserve"> на </w:t>
-            </w:r>
-            <w:r>
-              <w:rPr>
-                <w:rFonts w:ascii="Times New Roman" w:hAnsi="Times New Roman" w:cs="Times New Roman"/>
-                <w:sz w:val="28"/>
-                <w:szCs w:val="28"/>
-              </w:rPr>
-              <w:t>работу</w:t>
-            </w:r>
-            <w:r>
-              <w:rPr>
-                <w:rFonts w:ascii="Times New Roman" w:hAnsi="Times New Roman" w:cs="Times New Roman"/>
-                <w:sz w:val="28"/>
-                <w:szCs w:val="28"/>
-              </w:rPr>
-              <w:t xml:space="preserve"> новых служащих, </w:t>
-            </w:r>
-            <w:r>
-              <w:rPr>
-                <w:rFonts w:ascii="Times New Roman" w:hAnsi="Times New Roman" w:cs="Times New Roman"/>
-                <w:sz w:val="28"/>
-                <w:szCs w:val="28"/>
-              </w:rPr>
-              <w:t>приглашение</w:t>
-            </w:r>
-            <w:r>
-              <w:rPr>
-                <w:rFonts w:ascii="Times New Roman" w:hAnsi="Times New Roman" w:cs="Times New Roman"/>
-                <w:sz w:val="28"/>
-                <w:szCs w:val="28"/>
-              </w:rPr>
-              <w:t xml:space="preserve"> </w:t>
-            </w:r>
-            <w:r>
-              <w:rPr>
-                <w:rFonts w:ascii="Times New Roman" w:hAnsi="Times New Roman" w:cs="Times New Roman"/>
-                <w:sz w:val="28"/>
-                <w:szCs w:val="28"/>
-              </w:rPr>
-              <w:t>актёров</w:t>
-            </w:r>
-            <w:r>
-              <w:rPr>
-                <w:rFonts w:ascii="Times New Roman" w:hAnsi="Times New Roman" w:cs="Times New Roman"/>
-                <w:sz w:val="28"/>
-                <w:szCs w:val="28"/>
-              </w:rPr>
-              <w:t xml:space="preserve"> и постановщиков</w:t>
+              <w:t>онтроль за постановками спектаклей, утверждение репертуара, принятие на работу новых служащих, приглашение актёров и постановщиков</w:t>
             </w:r>
             <w:r>
               <w:rPr>
@@ -1024,23 +920,7 @@
                 <w:sz w:val="28"/>
                 <w:szCs w:val="28"/>
               </w:rPr>
-              <w:t>Вариант</w:t>
-            </w:r>
-            <w:r>
-              <w:rPr>
-                <w:rFonts w:ascii="Times New Roman" w:hAnsi="Times New Roman" w:cs="Times New Roman"/>
-                <w:sz w:val="28"/>
-                <w:szCs w:val="28"/>
-              </w:rPr>
-              <w:t>ы</w:t>
-            </w:r>
-            <w:r>
-              <w:rPr>
-                <w:rFonts w:ascii="Times New Roman" w:hAnsi="Times New Roman" w:cs="Times New Roman"/>
-                <w:sz w:val="28"/>
-                <w:szCs w:val="28"/>
-              </w:rPr>
-              <w:t xml:space="preserve"> использования</w:t>
+              <w:t>Варианты использования</w:t>
             </w:r>
             <w:r>
               <w:rPr>
@@ -1074,15 +954,15 @@
                 <w:sz w:val="28"/>
                 <w:szCs w:val="28"/>
               </w:rPr>
-              <w:t>Репертуар</w:t>
-            </w:r>
-            <w:r>
-              <w:rPr>
-                <w:rFonts w:ascii="Times New Roman" w:hAnsi="Times New Roman" w:cs="Times New Roman"/>
-                <w:sz w:val="28"/>
-                <w:szCs w:val="28"/>
-              </w:rPr>
-              <w:t>ы и спектакли</w:t>
+              <w:t>С</w:t>
+            </w:r>
+            <w:r>
+              <w:rPr>
+                <w:rFonts w:ascii="Times New Roman" w:hAnsi="Times New Roman" w:cs="Times New Roman"/>
+                <w:sz w:val="28"/>
+                <w:szCs w:val="28"/>
+              </w:rPr>
+              <w:t>пектакли</w:t>
             </w:r>
             <w:r>
               <w:rPr>
@@ -1130,23 +1010,7 @@
                 <w:sz w:val="28"/>
                 <w:szCs w:val="28"/>
               </w:rPr>
-              <w:t xml:space="preserve">для получения информации о </w:t>
-            </w:r>
-            <w:r>
-              <w:rPr>
-                <w:rFonts w:ascii="Times New Roman" w:hAnsi="Times New Roman" w:cs="Times New Roman"/>
-                <w:sz w:val="28"/>
-                <w:szCs w:val="28"/>
-              </w:rPr>
-              <w:t xml:space="preserve">репертуарах </w:t>
-            </w:r>
-            <w:r>
-              <w:rPr>
-                <w:rFonts w:ascii="Times New Roman" w:hAnsi="Times New Roman" w:cs="Times New Roman"/>
-                <w:sz w:val="28"/>
-                <w:szCs w:val="28"/>
-              </w:rPr>
-              <w:t>и спектаклях</w:t>
+              <w:t>для получения информации спектаклях</w:t>
             </w:r>
           </w:p>
         </w:tc>
@@ -1177,23 +1041,7 @@
                 <w:sz w:val="28"/>
                 <w:szCs w:val="28"/>
               </w:rPr>
-              <w:t xml:space="preserve"> </w:t>
-            </w:r>
-            <w:r>
-              <w:rPr>
-                <w:rFonts w:ascii="Times New Roman" w:hAnsi="Times New Roman" w:cs="Times New Roman"/>
-                <w:sz w:val="28"/>
-                <w:szCs w:val="28"/>
-              </w:rPr>
-              <w:t>репертуарах и спектаклях</w:t>
-            </w:r>
-            <w:r>
-              <w:rPr>
-                <w:rFonts w:ascii="Times New Roman" w:hAnsi="Times New Roman" w:cs="Times New Roman"/>
-                <w:sz w:val="28"/>
-                <w:szCs w:val="28"/>
-              </w:rPr>
-              <w:t xml:space="preserve"> </w:t>
+              <w:t xml:space="preserve"> спектаклях </w:t>
             </w:r>
             <w:r>
               <w:rPr>
@@ -1225,7 +1073,7 @@
                 <w:sz w:val="28"/>
                 <w:szCs w:val="28"/>
               </w:rPr>
-              <w:t xml:space="preserve"> 2, 3, 4, 5</w:t>
+              <w:t xml:space="preserve"> 2, 3, 5</w:t>
             </w:r>
             <w:r>
               <w:rPr>
@@ -1267,7 +1115,15 @@
                 <w:szCs w:val="28"/>
               </w:rPr>
               <w:lastRenderedPageBreak/>
-              <w:t>Репертуары и спектакли</w:t>
+              <w:t>С</w:t>
+            </w:r>
+            <w:r>
+              <w:rPr>
+                <w:rFonts w:ascii="Times New Roman" w:hAnsi="Times New Roman" w:cs="Times New Roman"/>
+                <w:sz w:val="28"/>
+                <w:szCs w:val="28"/>
+              </w:rPr>
+              <w:t>пектакли</w:t>
             </w:r>
             <w:r>
               <w:rPr>
@@ -1307,23 +1163,7 @@
                 <w:sz w:val="28"/>
                 <w:szCs w:val="28"/>
               </w:rPr>
-              <w:t xml:space="preserve">Интерфейс для </w:t>
-            </w:r>
-            <w:r>
-              <w:rPr>
-                <w:rFonts w:ascii="Times New Roman" w:hAnsi="Times New Roman" w:cs="Times New Roman"/>
-                <w:sz w:val="28"/>
-                <w:szCs w:val="28"/>
-              </w:rPr>
-              <w:t>добавления и редактирования</w:t>
-            </w:r>
-            <w:r>
-              <w:rPr>
-                <w:rFonts w:ascii="Times New Roman" w:hAnsi="Times New Roman" w:cs="Times New Roman"/>
-                <w:sz w:val="28"/>
-                <w:szCs w:val="28"/>
-              </w:rPr>
-              <w:t xml:space="preserve"> информации о репертуарах и спектаклях</w:t>
+              <w:t>Интерфейс для добавления и редактирования информации о спектаклях</w:t>
             </w:r>
           </w:p>
         </w:tc>
@@ -1355,6 +1195,46 @@
                 <w:szCs w:val="28"/>
               </w:rPr>
               <w:t>онтроль за постановками спектаклей, утверждение репертуара</w:t>
+            </w:r>
+            <w:r>
+              <w:rPr>
+                <w:rFonts w:ascii="Times New Roman" w:hAnsi="Times New Roman" w:cs="Times New Roman"/>
+                <w:sz w:val="28"/>
+                <w:szCs w:val="28"/>
+              </w:rPr>
+              <w:t xml:space="preserve"> (</w:t>
+            </w:r>
+            <w:r>
+              <w:rPr>
+                <w:rFonts w:ascii="Times New Roman" w:hAnsi="Times New Roman" w:cs="Times New Roman"/>
+                <w:sz w:val="28"/>
+                <w:szCs w:val="28"/>
+              </w:rPr>
+              <w:t>запрос</w:t>
+            </w:r>
+            <w:r>
+              <w:rPr>
+                <w:rFonts w:ascii="Times New Roman" w:hAnsi="Times New Roman" w:cs="Times New Roman"/>
+                <w:sz w:val="28"/>
+                <w:szCs w:val="28"/>
+              </w:rPr>
+              <w:t xml:space="preserve"> </w:t>
+            </w:r>
+            <w:r>
+              <w:rPr>
+                <w:rFonts w:ascii="Times New Roman" w:hAnsi="Times New Roman" w:cs="Times New Roman"/>
+                <w:sz w:val="28"/>
+                <w:szCs w:val="28"/>
+              </w:rPr>
+              <w:t xml:space="preserve">№ </w:t>
+            </w:r>
+            <w:r>
+              <w:rPr>
+                <w:rFonts w:ascii="Times New Roman" w:hAnsi="Times New Roman" w:cs="Times New Roman"/>
+                <w:sz w:val="28"/>
+                <w:szCs w:val="28"/>
+              </w:rPr>
+              <w:t>6)</w:t>
             </w:r>
           </w:p>
         </w:tc>
@@ -1554,15 +1434,7 @@
                 <w:sz w:val="28"/>
                 <w:szCs w:val="28"/>
               </w:rPr>
-              <w:t>Интерфейс для получения информации о</w:t>
-            </w:r>
-            <w:r>
-              <w:rPr>
-                <w:rFonts w:ascii="Times New Roman" w:hAnsi="Times New Roman" w:cs="Times New Roman"/>
-                <w:sz w:val="28"/>
-                <w:szCs w:val="28"/>
-              </w:rPr>
-              <w:t xml:space="preserve">б </w:t>
+              <w:t xml:space="preserve">Интерфейс для получения информации об </w:t>
             </w:r>
             <w:r>
               <w:rPr>
@@ -1593,47 +1465,7 @@
                 <w:sz w:val="28"/>
                 <w:szCs w:val="28"/>
               </w:rPr>
-              <w:t>Все базовые операции БД по получению информации о</w:t>
-            </w:r>
-            <w:r>
-              <w:rPr>
-                <w:rFonts w:ascii="Times New Roman" w:hAnsi="Times New Roman" w:cs="Times New Roman"/>
-                <w:sz w:val="28"/>
-                <w:szCs w:val="28"/>
-              </w:rPr>
-              <w:t>б актерах (</w:t>
-            </w:r>
-            <w:r>
-              <w:rPr>
-                <w:rFonts w:ascii="Times New Roman" w:hAnsi="Times New Roman" w:cs="Times New Roman"/>
-                <w:sz w:val="28"/>
-                <w:szCs w:val="28"/>
-              </w:rPr>
-              <w:t>запросы №</w:t>
-            </w:r>
-            <w:r>
-              <w:rPr>
-                <w:rFonts w:ascii="Times New Roman" w:hAnsi="Times New Roman" w:cs="Times New Roman"/>
-                <w:sz w:val="28"/>
-                <w:szCs w:val="28"/>
-              </w:rPr>
-              <w:t xml:space="preserve"> </w:t>
-            </w:r>
-            <w:r>
-              <w:rPr>
-                <w:rFonts w:ascii="Times New Roman" w:hAnsi="Times New Roman" w:cs="Times New Roman"/>
-                <w:sz w:val="28"/>
-                <w:szCs w:val="28"/>
-              </w:rPr>
-              <w:t xml:space="preserve">6, </w:t>
-            </w:r>
-            <w:r>
-              <w:rPr>
-                <w:rFonts w:ascii="Times New Roman" w:hAnsi="Times New Roman" w:cs="Times New Roman"/>
-                <w:sz w:val="28"/>
-                <w:szCs w:val="28"/>
-              </w:rPr>
-              <w:t>7, 8, 10)</w:t>
+              <w:t>Все базовые операции БД по получению информации об актерах (запросы № 7, 10)</w:t>
             </w:r>
           </w:p>
         </w:tc>
@@ -1675,15 +1507,7 @@
                 <w:sz w:val="28"/>
                 <w:szCs w:val="28"/>
               </w:rPr>
-              <w:t xml:space="preserve"> </w:t>
-            </w:r>
-            <w:r>
-              <w:rPr>
-                <w:rFonts w:ascii="Times New Roman" w:hAnsi="Times New Roman" w:cs="Times New Roman"/>
-                <w:sz w:val="28"/>
-                <w:szCs w:val="28"/>
-              </w:rPr>
-              <w:t>редактирование</w:t>
+              <w:t xml:space="preserve"> редактирование</w:t>
             </w:r>
           </w:p>
         </w:tc>
@@ -1714,15 +1538,15 @@
                 <w:sz w:val="28"/>
                 <w:szCs w:val="28"/>
               </w:rPr>
-              <w:t>редактирования</w:t>
-            </w:r>
-            <w:r>
-              <w:rPr>
-                <w:rFonts w:ascii="Times New Roman" w:hAnsi="Times New Roman" w:cs="Times New Roman"/>
-                <w:sz w:val="28"/>
-                <w:szCs w:val="28"/>
-              </w:rPr>
-              <w:t xml:space="preserve"> информации об актерах</w:t>
+              <w:t xml:space="preserve">добавления и </w:t>
+            </w:r>
+            <w:r>
+              <w:rPr>
+                <w:rFonts w:ascii="Times New Roman" w:hAnsi="Times New Roman" w:cs="Times New Roman"/>
+                <w:sz w:val="28"/>
+                <w:szCs w:val="28"/>
+              </w:rPr>
+              <w:t>редактирования информации об актерах</w:t>
             </w:r>
           </w:p>
         </w:tc>
@@ -1850,15 +1674,7 @@
                 <w:sz w:val="28"/>
                 <w:szCs w:val="28"/>
               </w:rPr>
-              <w:t xml:space="preserve"> о </w:t>
-            </w:r>
-            <w:r>
-              <w:rPr>
-                <w:rFonts w:ascii="Times New Roman" w:hAnsi="Times New Roman" w:cs="Times New Roman"/>
-                <w:sz w:val="28"/>
-                <w:szCs w:val="28"/>
-              </w:rPr>
-              <w:t>гастролях</w:t>
+              <w:t xml:space="preserve"> о гастролях</w:t>
             </w:r>
           </w:p>
         </w:tc>
@@ -1881,15 +1697,47 @@
                 <w:sz w:val="28"/>
                 <w:szCs w:val="28"/>
               </w:rPr>
-              <w:t>Получение информации о</w:t>
-            </w:r>
-            <w:r>
-              <w:rPr>
-                <w:rFonts w:ascii="Times New Roman" w:hAnsi="Times New Roman" w:cs="Times New Roman"/>
-                <w:sz w:val="28"/>
-                <w:szCs w:val="28"/>
-              </w:rPr>
-              <w:t xml:space="preserve"> гастролях</w:t>
+              <w:t>Получение информации о гастролях</w:t>
+            </w:r>
+            <w:r>
+              <w:rPr>
+                <w:rFonts w:ascii="Times New Roman" w:hAnsi="Times New Roman" w:cs="Times New Roman"/>
+                <w:sz w:val="28"/>
+                <w:szCs w:val="28"/>
+              </w:rPr>
+              <w:t xml:space="preserve"> (</w:t>
+            </w:r>
+            <w:r>
+              <w:rPr>
+                <w:rFonts w:ascii="Times New Roman" w:hAnsi="Times New Roman" w:cs="Times New Roman"/>
+                <w:sz w:val="28"/>
+                <w:szCs w:val="28"/>
+              </w:rPr>
+              <w:t>запрос</w:t>
+            </w:r>
+            <w:r>
+              <w:rPr>
+                <w:rFonts w:ascii="Times New Roman" w:hAnsi="Times New Roman" w:cs="Times New Roman"/>
+                <w:sz w:val="28"/>
+                <w:szCs w:val="28"/>
+              </w:rPr>
+              <w:t xml:space="preserve"> </w:t>
+            </w:r>
+            <w:r>
+              <w:rPr>
+                <w:rFonts w:ascii="Times New Roman" w:hAnsi="Times New Roman" w:cs="Times New Roman"/>
+                <w:sz w:val="28"/>
+                <w:szCs w:val="28"/>
+              </w:rPr>
+              <w:t xml:space="preserve">№ </w:t>
+            </w:r>
+            <w:r>
+              <w:rPr>
+                <w:rFonts w:ascii="Times New Roman" w:hAnsi="Times New Roman" w:cs="Times New Roman"/>
+                <w:sz w:val="28"/>
+                <w:szCs w:val="28"/>
+              </w:rPr>
+              <w:t>8)</w:t>
             </w:r>
           </w:p>
         </w:tc>
@@ -1962,15 +1810,15 @@
                 <w:sz w:val="28"/>
                 <w:szCs w:val="28"/>
               </w:rPr>
-              <w:t>редактирования</w:t>
-            </w:r>
-            <w:r>
-              <w:rPr>
-                <w:rFonts w:ascii="Times New Roman" w:hAnsi="Times New Roman" w:cs="Times New Roman"/>
-                <w:sz w:val="28"/>
-                <w:szCs w:val="28"/>
-              </w:rPr>
-              <w:t xml:space="preserve"> информации о гастролях</w:t>
+              <w:t xml:space="preserve">добавления и </w:t>
+            </w:r>
+            <w:r>
+              <w:rPr>
+                <w:rFonts w:ascii="Times New Roman" w:hAnsi="Times New Roman" w:cs="Times New Roman"/>
+                <w:sz w:val="28"/>
+                <w:szCs w:val="28"/>
+              </w:rPr>
+              <w:t>редактирования информации о гастролях</w:t>
             </w:r>
           </w:p>
         </w:tc>
@@ -1993,15 +1841,7 @@
                 <w:sz w:val="28"/>
                 <w:szCs w:val="28"/>
               </w:rPr>
-              <w:t>У</w:t>
-            </w:r>
-            <w:r>
-              <w:rPr>
-                <w:rFonts w:ascii="Times New Roman" w:hAnsi="Times New Roman" w:cs="Times New Roman"/>
-                <w:sz w:val="28"/>
-                <w:szCs w:val="28"/>
-              </w:rPr>
-              <w:t>тверждение гастролей</w:t>
+              <w:t>Утверждение гастролей</w:t>
             </w:r>
           </w:p>
         </w:tc>
@@ -2066,15 +1906,7 @@
                 <w:sz w:val="28"/>
                 <w:szCs w:val="28"/>
               </w:rPr>
-              <w:t>Интерфейс для получения информации о</w:t>
-            </w:r>
-            <w:r>
-              <w:rPr>
-                <w:rFonts w:ascii="Times New Roman" w:hAnsi="Times New Roman" w:cs="Times New Roman"/>
-                <w:sz w:val="28"/>
-                <w:szCs w:val="28"/>
-              </w:rPr>
-              <w:t xml:space="preserve"> постановщиках</w:t>
+              <w:t>Интерфейс для получения информации о постановщиках</w:t>
             </w:r>
           </w:p>
         </w:tc>
@@ -2097,55 +1929,7 @@
                 <w:sz w:val="28"/>
                 <w:szCs w:val="28"/>
               </w:rPr>
-              <w:t xml:space="preserve">Все базовые операции БД по </w:t>
-            </w:r>
-            <w:r>
-              <w:rPr>
-                <w:rFonts w:ascii="Times New Roman" w:hAnsi="Times New Roman" w:cs="Times New Roman"/>
-                <w:sz w:val="28"/>
-                <w:szCs w:val="28"/>
-              </w:rPr>
-              <w:t>п</w:t>
-            </w:r>
-            <w:r>
-              <w:rPr>
-                <w:rFonts w:ascii="Times New Roman" w:hAnsi="Times New Roman" w:cs="Times New Roman"/>
-                <w:sz w:val="28"/>
-                <w:szCs w:val="28"/>
-              </w:rPr>
-              <w:t xml:space="preserve">олучению информации </w:t>
-            </w:r>
-            <w:r>
-              <w:rPr>
-                <w:rFonts w:ascii="Times New Roman" w:hAnsi="Times New Roman" w:cs="Times New Roman"/>
-                <w:sz w:val="28"/>
-                <w:szCs w:val="28"/>
-              </w:rPr>
-              <w:t xml:space="preserve">о </w:t>
-            </w:r>
-            <w:r>
-              <w:rPr>
-                <w:rFonts w:ascii="Times New Roman" w:hAnsi="Times New Roman" w:cs="Times New Roman"/>
-                <w:sz w:val="28"/>
-                <w:szCs w:val="28"/>
-              </w:rPr>
-              <w:t>постановщиках</w:t>
-            </w:r>
-            <w:r>
-              <w:rPr>
-                <w:rFonts w:ascii="Times New Roman" w:hAnsi="Times New Roman" w:cs="Times New Roman"/>
-                <w:sz w:val="28"/>
-                <w:szCs w:val="28"/>
-              </w:rPr>
-              <w:t xml:space="preserve"> </w:t>
-            </w:r>
-            <w:r>
-              <w:rPr>
-                <w:rFonts w:ascii="Times New Roman" w:hAnsi="Times New Roman" w:cs="Times New Roman"/>
-                <w:sz w:val="28"/>
-                <w:szCs w:val="28"/>
-              </w:rPr>
-              <w:t>(запрос № 8)</w:t>
+              <w:t>Все базовые операции БД по получению информации о постановщиках (запрос № 8)</w:t>
             </w:r>
           </w:p>
         </w:tc>
@@ -2210,23 +1994,23 @@
                 <w:sz w:val="28"/>
                 <w:szCs w:val="28"/>
               </w:rPr>
-              <w:t xml:space="preserve">Интерфейс для редактирования информации </w:t>
-            </w:r>
-            <w:r>
-              <w:rPr>
-                <w:rFonts w:ascii="Times New Roman" w:hAnsi="Times New Roman" w:cs="Times New Roman"/>
-                <w:sz w:val="28"/>
-                <w:szCs w:val="28"/>
-              </w:rPr>
-              <w:t xml:space="preserve">о </w:t>
-            </w:r>
-            <w:r>
-              <w:rPr>
-                <w:rFonts w:ascii="Times New Roman" w:hAnsi="Times New Roman" w:cs="Times New Roman"/>
-                <w:sz w:val="28"/>
-                <w:szCs w:val="28"/>
-              </w:rPr>
-              <w:t>постановщиках</w:t>
+              <w:t xml:space="preserve">Интерфейс для </w:t>
+            </w:r>
+            <w:r>
+              <w:rPr>
+                <w:rFonts w:ascii="Times New Roman" w:hAnsi="Times New Roman" w:cs="Times New Roman"/>
+                <w:sz w:val="28"/>
+                <w:szCs w:val="28"/>
+              </w:rPr>
+              <w:t xml:space="preserve">добавления и </w:t>
+            </w:r>
+            <w:r>
+              <w:rPr>
+                <w:rFonts w:ascii="Times New Roman" w:hAnsi="Times New Roman" w:cs="Times New Roman"/>
+                <w:sz w:val="28"/>
+                <w:szCs w:val="28"/>
+              </w:rPr>
+              <w:t>редактирования информации о постановщиках</w:t>
             </w:r>
           </w:p>
         </w:tc>
@@ -2265,23 +2049,7 @@
                 <w:sz w:val="28"/>
                 <w:szCs w:val="28"/>
               </w:rPr>
-              <w:t>постановщик</w:t>
-            </w:r>
-            <w:r>
-              <w:rPr>
-                <w:rFonts w:ascii="Times New Roman" w:hAnsi="Times New Roman" w:cs="Times New Roman"/>
-                <w:sz w:val="28"/>
-                <w:szCs w:val="28"/>
-              </w:rPr>
-              <w:t>ов</w:t>
-            </w:r>
-            <w:r>
-              <w:rPr>
-                <w:rFonts w:ascii="Times New Roman" w:hAnsi="Times New Roman" w:cs="Times New Roman"/>
-                <w:sz w:val="28"/>
-                <w:szCs w:val="28"/>
-              </w:rPr>
-              <w:t xml:space="preserve"> </w:t>
+              <w:t xml:space="preserve">постановщиков </w:t>
             </w:r>
           </w:p>
         </w:tc>
@@ -2346,15 +2114,7 @@
                 <w:sz w:val="28"/>
                 <w:szCs w:val="28"/>
               </w:rPr>
-              <w:t xml:space="preserve">Интерфейс для получения информации о </w:t>
-            </w:r>
-            <w:r>
-              <w:rPr>
-                <w:rFonts w:ascii="Times New Roman" w:hAnsi="Times New Roman" w:cs="Times New Roman"/>
-                <w:sz w:val="28"/>
-                <w:szCs w:val="28"/>
-              </w:rPr>
-              <w:t>музыкантах</w:t>
+              <w:t>Интерфейс для получения информации о музыкантах</w:t>
             </w:r>
           </w:p>
         </w:tc>
@@ -2442,7 +2202,24 @@
                 <w:sz w:val="28"/>
                 <w:szCs w:val="28"/>
               </w:rPr>
-              <w:t>Интерфейс для редактирования информации о музыкантах</w:t>
+              <w:t xml:space="preserve">Интерфейс для </w:t>
+            </w:r>
+            <w:r>
+              <w:rPr>
+                <w:rFonts w:ascii="Times New Roman" w:hAnsi="Times New Roman" w:cs="Times New Roman"/>
+                <w:sz w:val="28"/>
+                <w:szCs w:val="28"/>
+              </w:rPr>
+              <w:t xml:space="preserve">добавления и </w:t>
+            </w:r>
+            <w:r>
+              <w:rPr>
+                <w:rFonts w:ascii="Times New Roman" w:hAnsi="Times New Roman" w:cs="Times New Roman"/>
+                <w:sz w:val="28"/>
+                <w:szCs w:val="28"/>
+              </w:rPr>
+              <w:lastRenderedPageBreak/>
+              <w:t>редактирования информации о музыкантах</w:t>
             </w:r>
           </w:p>
         </w:tc>
@@ -2465,6 +2242,7 @@
                 <w:sz w:val="28"/>
                 <w:szCs w:val="28"/>
               </w:rPr>
+              <w:lastRenderedPageBreak/>
               <w:t>П</w:t>
             </w:r>
             <w:r>
@@ -2481,15 +2259,7 @@
                 <w:sz w:val="28"/>
                 <w:szCs w:val="28"/>
               </w:rPr>
-              <w:t>музыкантов</w:t>
-            </w:r>
-            <w:r>
-              <w:rPr>
-                <w:rFonts w:ascii="Times New Roman" w:hAnsi="Times New Roman" w:cs="Times New Roman"/>
-                <w:sz w:val="28"/>
-                <w:szCs w:val="28"/>
-              </w:rPr>
-              <w:t xml:space="preserve"> </w:t>
+              <w:t xml:space="preserve">музыкантов </w:t>
             </w:r>
           </w:p>
         </w:tc>
@@ -2514,8 +2284,24 @@
                 <w:sz w:val="28"/>
                 <w:szCs w:val="28"/>
               </w:rPr>
-              <w:lastRenderedPageBreak/>
-              <w:t>Билеты</w:t>
+              <w:t>Авторы</w:t>
+            </w:r>
+            <w:r>
+              <w:rPr>
+                <w:rFonts w:ascii="Times New Roman" w:hAnsi="Times New Roman" w:cs="Times New Roman"/>
+                <w:sz w:val="28"/>
+                <w:szCs w:val="28"/>
+                <w:lang w:val="en-US"/>
+              </w:rPr>
+              <w:t xml:space="preserve">: </w:t>
+            </w:r>
+            <w:r>
+              <w:rPr>
+                <w:rFonts w:ascii="Times New Roman" w:hAnsi="Times New Roman" w:cs="Times New Roman"/>
+                <w:sz w:val="28"/>
+                <w:szCs w:val="28"/>
+              </w:rPr>
+              <w:t>информация</w:t>
             </w:r>
           </w:p>
         </w:tc>
@@ -2538,7 +2324,15 @@
                 <w:sz w:val="28"/>
                 <w:szCs w:val="28"/>
               </w:rPr>
-              <w:t>Интерфейс для поиска и продажи доступных билетов и абонементов, соответствующих требованиям покупателя</w:t>
+              <w:t>Интерфейс для получения информации о</w:t>
+            </w:r>
+            <w:r>
+              <w:rPr>
+                <w:rFonts w:ascii="Times New Roman" w:hAnsi="Times New Roman" w:cs="Times New Roman"/>
+                <w:sz w:val="28"/>
+                <w:szCs w:val="28"/>
+              </w:rPr>
+              <w:t>б авторах</w:t>
             </w:r>
           </w:p>
         </w:tc>
@@ -2561,31 +2355,23 @@
                 <w:sz w:val="28"/>
                 <w:szCs w:val="28"/>
               </w:rPr>
-              <w:t>Продажа билетов</w:t>
-            </w:r>
-            <w:r>
-              <w:rPr>
-                <w:rFonts w:ascii="Times New Roman" w:hAnsi="Times New Roman" w:cs="Times New Roman"/>
-                <w:sz w:val="28"/>
-                <w:szCs w:val="28"/>
-              </w:rPr>
-              <w:t xml:space="preserve"> </w:t>
-            </w:r>
-            <w:r>
-              <w:rPr>
-                <w:rFonts w:ascii="Times New Roman" w:hAnsi="Times New Roman" w:cs="Times New Roman"/>
-                <w:sz w:val="28"/>
-                <w:szCs w:val="28"/>
-              </w:rPr>
-              <w:t>и абонементов</w:t>
-            </w:r>
-            <w:r>
-              <w:rPr>
-                <w:rFonts w:ascii="Times New Roman" w:hAnsi="Times New Roman" w:cs="Times New Roman"/>
-                <w:sz w:val="28"/>
-                <w:szCs w:val="28"/>
-              </w:rPr>
-              <w:t xml:space="preserve"> (запрос № 13)</w:t>
+              <w:t>П</w:t>
+            </w:r>
+            <w:r>
+              <w:rPr>
+                <w:rFonts w:ascii="Times New Roman" w:hAnsi="Times New Roman" w:cs="Times New Roman"/>
+                <w:sz w:val="28"/>
+                <w:szCs w:val="28"/>
+              </w:rPr>
+              <w:t>олучения информации об авторах</w:t>
+            </w:r>
+            <w:r>
+              <w:rPr>
+                <w:rFonts w:ascii="Times New Roman" w:hAnsi="Times New Roman" w:cs="Times New Roman"/>
+                <w:sz w:val="28"/>
+                <w:szCs w:val="28"/>
+              </w:rPr>
+              <w:t xml:space="preserve"> (запрос № 4)</w:t>
             </w:r>
           </w:p>
         </w:tc>
@@ -2610,7 +2396,24 @@
                 <w:sz w:val="28"/>
                 <w:szCs w:val="28"/>
               </w:rPr>
-              <w:t>Экономические показатели</w:t>
+              <w:t>Авторы</w:t>
+            </w:r>
+            <w:r>
+              <w:rPr>
+                <w:rFonts w:ascii="Times New Roman" w:hAnsi="Times New Roman" w:cs="Times New Roman"/>
+                <w:sz w:val="28"/>
+                <w:szCs w:val="28"/>
+                <w:lang w:val="en-US"/>
+              </w:rPr>
+              <w:t xml:space="preserve">: </w:t>
+            </w:r>
+            <w:r>
+              <w:rPr>
+                <w:rFonts w:ascii="Times New Roman" w:hAnsi="Times New Roman" w:cs="Times New Roman"/>
+                <w:sz w:val="28"/>
+                <w:szCs w:val="28"/>
+              </w:rPr>
+              <w:t>редактирование</w:t>
             </w:r>
           </w:p>
         </w:tc>
@@ -2633,15 +2436,7 @@
                 <w:sz w:val="28"/>
                 <w:szCs w:val="28"/>
               </w:rPr>
-              <w:t>Интерфейс</w:t>
-            </w:r>
-            <w:r>
-              <w:rPr>
-                <w:rFonts w:ascii="Times New Roman" w:hAnsi="Times New Roman" w:cs="Times New Roman"/>
-                <w:sz w:val="28"/>
-                <w:szCs w:val="28"/>
-              </w:rPr>
-              <w:t xml:space="preserve"> для получения экономических показателей работы театра</w:t>
+              <w:t>Интерфейс для добавления и редактирования информации об авторах</w:t>
             </w:r>
           </w:p>
         </w:tc>
@@ -2664,31 +2459,55 @@
                 <w:sz w:val="28"/>
                 <w:szCs w:val="28"/>
               </w:rPr>
-              <w:t>Получение</w:t>
-            </w:r>
-            <w:r>
-              <w:rPr>
-                <w:rFonts w:ascii="Times New Roman" w:hAnsi="Times New Roman" w:cs="Times New Roman"/>
-                <w:sz w:val="28"/>
-                <w:szCs w:val="28"/>
-              </w:rPr>
-              <w:t xml:space="preserve"> </w:t>
-            </w:r>
-            <w:r>
-              <w:rPr>
-                <w:rFonts w:ascii="Times New Roman" w:hAnsi="Times New Roman" w:cs="Times New Roman"/>
-                <w:sz w:val="28"/>
-                <w:szCs w:val="28"/>
-              </w:rPr>
-              <w:t>экономической статистики по работе театра</w:t>
-            </w:r>
-            <w:r>
-              <w:rPr>
-                <w:rFonts w:ascii="Times New Roman" w:hAnsi="Times New Roman" w:cs="Times New Roman"/>
-                <w:sz w:val="28"/>
-                <w:szCs w:val="28"/>
-              </w:rPr>
-              <w:t xml:space="preserve"> (запросы № 11, 12)</w:t>
+              <w:t>Д</w:t>
+            </w:r>
+            <w:r>
+              <w:rPr>
+                <w:rFonts w:ascii="Times New Roman" w:hAnsi="Times New Roman" w:cs="Times New Roman"/>
+                <w:sz w:val="28"/>
+                <w:szCs w:val="28"/>
+              </w:rPr>
+              <w:t>обавлени</w:t>
+            </w:r>
+            <w:r>
+              <w:rPr>
+                <w:rFonts w:ascii="Times New Roman" w:hAnsi="Times New Roman" w:cs="Times New Roman"/>
+                <w:sz w:val="28"/>
+                <w:szCs w:val="28"/>
+              </w:rPr>
+              <w:t>е</w:t>
+            </w:r>
+            <w:r>
+              <w:rPr>
+                <w:rFonts w:ascii="Times New Roman" w:hAnsi="Times New Roman" w:cs="Times New Roman"/>
+                <w:sz w:val="28"/>
+                <w:szCs w:val="28"/>
+              </w:rPr>
+              <w:t xml:space="preserve"> и редактировани</w:t>
+            </w:r>
+            <w:r>
+              <w:rPr>
+                <w:rFonts w:ascii="Times New Roman" w:hAnsi="Times New Roman" w:cs="Times New Roman"/>
+                <w:sz w:val="28"/>
+                <w:szCs w:val="28"/>
+              </w:rPr>
+              <w:t>е</w:t>
+            </w:r>
+            <w:r>
+              <w:rPr>
+                <w:rFonts w:ascii="Times New Roman" w:hAnsi="Times New Roman" w:cs="Times New Roman"/>
+                <w:sz w:val="28"/>
+                <w:szCs w:val="28"/>
+              </w:rPr>
+              <w:t xml:space="preserve"> информации об авторах</w:t>
+            </w:r>
+            <w:r>
+              <w:rPr>
+                <w:rFonts w:ascii="Times New Roman" w:hAnsi="Times New Roman" w:cs="Times New Roman"/>
+                <w:sz w:val="28"/>
+                <w:szCs w:val="28"/>
+              </w:rPr>
+              <w:t>, нужно для спектаклей</w:t>
             </w:r>
           </w:p>
         </w:tc>
@@ -2713,7 +2532,24 @@
                 <w:sz w:val="28"/>
                 <w:szCs w:val="28"/>
               </w:rPr>
-              <w:t>Директор</w:t>
+              <w:t>Билеты и абонементы</w:t>
+            </w:r>
+            <w:r>
+              <w:rPr>
+                <w:rFonts w:ascii="Times New Roman" w:hAnsi="Times New Roman" w:cs="Times New Roman"/>
+                <w:sz w:val="28"/>
+                <w:szCs w:val="28"/>
+                <w:lang w:val="en-US"/>
+              </w:rPr>
+              <w:t xml:space="preserve">: </w:t>
+            </w:r>
+            <w:r>
+              <w:rPr>
+                <w:rFonts w:ascii="Times New Roman" w:hAnsi="Times New Roman" w:cs="Times New Roman"/>
+                <w:sz w:val="28"/>
+                <w:szCs w:val="28"/>
+              </w:rPr>
+              <w:t>продажа</w:t>
             </w:r>
           </w:p>
         </w:tc>
@@ -2736,7 +2572,7 @@
                 <w:sz w:val="28"/>
                 <w:szCs w:val="28"/>
               </w:rPr>
-              <w:t>Интерфейс для доступа к редактированию различной информации</w:t>
+              <w:t>Интерфейс для поиска и продажи доступных билетов и абонементов, соответствующих требованиям покупателя</w:t>
             </w:r>
           </w:p>
         </w:tc>
@@ -2759,7 +2595,23 @@
                 <w:sz w:val="28"/>
                 <w:szCs w:val="28"/>
               </w:rPr>
-              <w:t>Доступ к другим формам</w:t>
+              <w:t>Продажа билетов</w:t>
+            </w:r>
+            <w:r>
+              <w:rPr>
+                <w:rFonts w:ascii="Times New Roman" w:hAnsi="Times New Roman" w:cs="Times New Roman"/>
+                <w:sz w:val="28"/>
+                <w:szCs w:val="28"/>
+              </w:rPr>
+              <w:t xml:space="preserve"> </w:t>
+            </w:r>
+            <w:r>
+              <w:rPr>
+                <w:rFonts w:ascii="Times New Roman" w:hAnsi="Times New Roman" w:cs="Times New Roman"/>
+                <w:sz w:val="28"/>
+                <w:szCs w:val="28"/>
+              </w:rPr>
+              <w:t>и абонементов (запрос № 13)</w:t>
             </w:r>
           </w:p>
         </w:tc>
@@ -2784,6 +2636,252 @@
                 <w:sz w:val="28"/>
                 <w:szCs w:val="28"/>
               </w:rPr>
+              <w:t>Билеты и абонементы</w:t>
+            </w:r>
+            <w:r>
+              <w:rPr>
+                <w:rFonts w:ascii="Times New Roman" w:hAnsi="Times New Roman" w:cs="Times New Roman"/>
+                <w:sz w:val="28"/>
+                <w:szCs w:val="28"/>
+                <w:lang w:val="en-US"/>
+              </w:rPr>
+              <w:t xml:space="preserve">: </w:t>
+            </w:r>
+            <w:r>
+              <w:rPr>
+                <w:rFonts w:ascii="Times New Roman" w:hAnsi="Times New Roman" w:cs="Times New Roman"/>
+                <w:sz w:val="28"/>
+                <w:szCs w:val="28"/>
+              </w:rPr>
+              <w:t>добавление</w:t>
+            </w:r>
+          </w:p>
+        </w:tc>
+        <w:tc>
+          <w:tcPr>
+            <w:tcW w:w="3117" w:type="dxa"/>
+          </w:tcPr>
+          <w:p>
+            <w:pPr>
+              <w:jc w:val="center"/>
+              <w:rPr>
+                <w:rFonts w:ascii="Times New Roman" w:hAnsi="Times New Roman" w:cs="Times New Roman"/>
+                <w:sz w:val="28"/>
+                <w:szCs w:val="28"/>
+              </w:rPr>
+            </w:pPr>
+            <w:r>
+              <w:rPr>
+                <w:rFonts w:ascii="Times New Roman" w:hAnsi="Times New Roman" w:cs="Times New Roman"/>
+                <w:sz w:val="28"/>
+                <w:szCs w:val="28"/>
+              </w:rPr>
+              <w:t>Интерфейс для добавления новых билетов и абонементов</w:t>
+            </w:r>
+          </w:p>
+        </w:tc>
+        <w:tc>
+          <w:tcPr>
+            <w:tcW w:w="3482" w:type="dxa"/>
+          </w:tcPr>
+          <w:p>
+            <w:pPr>
+              <w:jc w:val="center"/>
+              <w:rPr>
+                <w:rFonts w:ascii="Times New Roman" w:hAnsi="Times New Roman" w:cs="Times New Roman"/>
+                <w:sz w:val="28"/>
+                <w:szCs w:val="28"/>
+              </w:rPr>
+            </w:pPr>
+            <w:r>
+              <w:rPr>
+                <w:rFonts w:ascii="Times New Roman" w:hAnsi="Times New Roman" w:cs="Times New Roman"/>
+                <w:sz w:val="28"/>
+                <w:szCs w:val="28"/>
+              </w:rPr>
+              <w:t>Добавление новых билетов и абонементов</w:t>
+            </w:r>
+          </w:p>
+        </w:tc>
+      </w:tr>
+      <w:tr>
+        <w:tc>
+          <w:tcPr>
+            <w:tcW w:w="3116" w:type="dxa"/>
+          </w:tcPr>
+          <w:p>
+            <w:pPr>
+              <w:jc w:val="center"/>
+              <w:rPr>
+                <w:rFonts w:ascii="Times New Roman" w:hAnsi="Times New Roman" w:cs="Times New Roman"/>
+                <w:sz w:val="28"/>
+                <w:szCs w:val="28"/>
+              </w:rPr>
+            </w:pPr>
+            <w:r>
+              <w:rPr>
+                <w:rFonts w:ascii="Times New Roman" w:hAnsi="Times New Roman" w:cs="Times New Roman"/>
+                <w:sz w:val="28"/>
+                <w:szCs w:val="28"/>
+              </w:rPr>
+              <w:t>Экономические показатели</w:t>
+            </w:r>
+          </w:p>
+        </w:tc>
+        <w:tc>
+          <w:tcPr>
+            <w:tcW w:w="3117" w:type="dxa"/>
+          </w:tcPr>
+          <w:p>
+            <w:pPr>
+              <w:jc w:val="center"/>
+              <w:rPr>
+                <w:rFonts w:ascii="Times New Roman" w:hAnsi="Times New Roman" w:cs="Times New Roman"/>
+                <w:sz w:val="28"/>
+                <w:szCs w:val="28"/>
+              </w:rPr>
+            </w:pPr>
+            <w:r>
+              <w:rPr>
+                <w:rFonts w:ascii="Times New Roman" w:hAnsi="Times New Roman" w:cs="Times New Roman"/>
+                <w:sz w:val="28"/>
+                <w:szCs w:val="28"/>
+              </w:rPr>
+              <w:t>Интерфейс для получения экономических показателей работы театра</w:t>
+            </w:r>
+          </w:p>
+        </w:tc>
+        <w:tc>
+          <w:tcPr>
+            <w:tcW w:w="3482" w:type="dxa"/>
+          </w:tcPr>
+          <w:p>
+            <w:pPr>
+              <w:jc w:val="center"/>
+              <w:rPr>
+                <w:rFonts w:ascii="Times New Roman" w:hAnsi="Times New Roman" w:cs="Times New Roman"/>
+                <w:sz w:val="28"/>
+                <w:szCs w:val="28"/>
+              </w:rPr>
+            </w:pPr>
+            <w:r>
+              <w:rPr>
+                <w:rFonts w:ascii="Times New Roman" w:hAnsi="Times New Roman" w:cs="Times New Roman"/>
+                <w:sz w:val="28"/>
+                <w:szCs w:val="28"/>
+              </w:rPr>
+              <w:t>Получение</w:t>
+            </w:r>
+            <w:r>
+              <w:rPr>
+                <w:rFonts w:ascii="Times New Roman" w:hAnsi="Times New Roman" w:cs="Times New Roman"/>
+                <w:sz w:val="28"/>
+                <w:szCs w:val="28"/>
+              </w:rPr>
+              <w:t xml:space="preserve"> </w:t>
+            </w:r>
+            <w:r>
+              <w:rPr>
+                <w:rFonts w:ascii="Times New Roman" w:hAnsi="Times New Roman" w:cs="Times New Roman"/>
+                <w:sz w:val="28"/>
+                <w:szCs w:val="28"/>
+              </w:rPr>
+              <w:t>экономической статистики по работе театра (запросы № 11, 12)</w:t>
+            </w:r>
+          </w:p>
+        </w:tc>
+      </w:tr>
+      <w:tr>
+        <w:tc>
+          <w:tcPr>
+            <w:tcW w:w="3116" w:type="dxa"/>
+          </w:tcPr>
+          <w:p>
+            <w:pPr>
+              <w:jc w:val="center"/>
+              <w:rPr>
+                <w:rFonts w:ascii="Times New Roman" w:hAnsi="Times New Roman" w:cs="Times New Roman"/>
+                <w:sz w:val="28"/>
+                <w:szCs w:val="28"/>
+              </w:rPr>
+            </w:pPr>
+            <w:r>
+              <w:rPr>
+                <w:rFonts w:ascii="Times New Roman" w:hAnsi="Times New Roman" w:cs="Times New Roman"/>
+                <w:sz w:val="28"/>
+                <w:szCs w:val="28"/>
+              </w:rPr>
+              <w:t>Директор</w:t>
+            </w:r>
+          </w:p>
+        </w:tc>
+        <w:tc>
+          <w:tcPr>
+            <w:tcW w:w="3117" w:type="dxa"/>
+          </w:tcPr>
+          <w:p>
+            <w:pPr>
+              <w:jc w:val="center"/>
+              <w:rPr>
+                <w:rFonts w:ascii="Times New Roman" w:hAnsi="Times New Roman" w:cs="Times New Roman"/>
+                <w:sz w:val="28"/>
+                <w:szCs w:val="28"/>
+              </w:rPr>
+            </w:pPr>
+            <w:r>
+              <w:rPr>
+                <w:rFonts w:ascii="Times New Roman" w:hAnsi="Times New Roman" w:cs="Times New Roman"/>
+                <w:sz w:val="28"/>
+                <w:szCs w:val="28"/>
+              </w:rPr>
+              <w:t>Интерфейс для доступа к редактированию различной информации</w:t>
+            </w:r>
+          </w:p>
+        </w:tc>
+        <w:tc>
+          <w:tcPr>
+            <w:tcW w:w="3482" w:type="dxa"/>
+          </w:tcPr>
+          <w:p>
+            <w:pPr>
+              <w:jc w:val="center"/>
+              <w:rPr>
+                <w:rFonts w:ascii="Times New Roman" w:hAnsi="Times New Roman" w:cs="Times New Roman"/>
+                <w:sz w:val="28"/>
+                <w:szCs w:val="28"/>
+              </w:rPr>
+            </w:pPr>
+            <w:r>
+              <w:rPr>
+                <w:rFonts w:ascii="Times New Roman" w:hAnsi="Times New Roman" w:cs="Times New Roman"/>
+                <w:sz w:val="28"/>
+                <w:szCs w:val="28"/>
+              </w:rPr>
+              <w:t>Доступ к другим формам</w:t>
+            </w:r>
+          </w:p>
+        </w:tc>
+      </w:tr>
+      <w:tr>
+        <w:tc>
+          <w:tcPr>
+            <w:tcW w:w="3116" w:type="dxa"/>
+          </w:tcPr>
+          <w:p>
+            <w:pPr>
+              <w:jc w:val="center"/>
+              <w:rPr>
+                <w:rFonts w:ascii="Times New Roman" w:hAnsi="Times New Roman" w:cs="Times New Roman"/>
+                <w:sz w:val="28"/>
+                <w:szCs w:val="28"/>
+              </w:rPr>
+            </w:pPr>
+            <w:r>
+              <w:rPr>
+                <w:rFonts w:ascii="Times New Roman" w:hAnsi="Times New Roman" w:cs="Times New Roman"/>
+                <w:sz w:val="28"/>
+                <w:szCs w:val="28"/>
+              </w:rPr>
               <w:t>Театр</w:t>
             </w:r>
           </w:p>
@@ -2807,23 +2905,7 @@
                 <w:sz w:val="28"/>
                 <w:szCs w:val="28"/>
               </w:rPr>
-              <w:t xml:space="preserve">Интерфейс для </w:t>
-            </w:r>
-            <w:r>
-              <w:rPr>
-                <w:rFonts w:ascii="Times New Roman" w:hAnsi="Times New Roman" w:cs="Times New Roman"/>
-                <w:sz w:val="28"/>
-                <w:szCs w:val="28"/>
-              </w:rPr>
-              <w:t>получения</w:t>
-            </w:r>
-            <w:r>
-              <w:rPr>
-                <w:rFonts w:ascii="Times New Roman" w:hAnsi="Times New Roman" w:cs="Times New Roman"/>
-                <w:sz w:val="28"/>
-                <w:szCs w:val="28"/>
-              </w:rPr>
-              <w:t xml:space="preserve"> различной информации</w:t>
+              <w:t>Интерфейс для получения различной информации</w:t>
             </w:r>
           </w:p>
         </w:tc>
@@ -2847,6 +2929,77 @@
                 <w:szCs w:val="28"/>
               </w:rPr>
               <w:t>Доступ к другим формам</w:t>
+            </w:r>
+          </w:p>
+        </w:tc>
+      </w:tr>
+      <w:tr>
+        <w:tc>
+          <w:tcPr>
+            <w:tcW w:w="3116" w:type="dxa"/>
+          </w:tcPr>
+          <w:p>
+            <w:pPr>
+              <w:jc w:val="center"/>
+              <w:rPr>
+                <w:rFonts w:ascii="Times New Roman" w:hAnsi="Times New Roman" w:cs="Times New Roman"/>
+                <w:sz w:val="28"/>
+                <w:szCs w:val="28"/>
+              </w:rPr>
+            </w:pPr>
+            <w:r>
+              <w:rPr>
+                <w:rFonts w:ascii="Times New Roman" w:hAnsi="Times New Roman" w:cs="Times New Roman"/>
+                <w:sz w:val="28"/>
+                <w:szCs w:val="28"/>
+              </w:rPr>
+              <w:t>Вспомогательная форма</w:t>
+            </w:r>
+          </w:p>
+        </w:tc>
+        <w:tc>
+          <w:tcPr>
+            <w:tcW w:w="3117" w:type="dxa"/>
+          </w:tcPr>
+          <w:p>
+            <w:pPr>
+              <w:jc w:val="center"/>
+              <w:rPr>
+                <w:rFonts w:ascii="Times New Roman" w:hAnsi="Times New Roman" w:cs="Times New Roman"/>
+                <w:sz w:val="28"/>
+                <w:szCs w:val="28"/>
+              </w:rPr>
+            </w:pPr>
+            <w:r>
+              <w:rPr>
+                <w:rFonts w:ascii="Times New Roman" w:hAnsi="Times New Roman" w:cs="Times New Roman"/>
+                <w:sz w:val="28"/>
+                <w:szCs w:val="28"/>
+              </w:rPr>
+              <w:t>Интерфейс для добавления вспомогательной информации в таблицу</w:t>
+            </w:r>
+          </w:p>
+        </w:tc>
+        <w:tc>
+          <w:tcPr>
+            <w:tcW w:w="3482" w:type="dxa"/>
+          </w:tcPr>
+          <w:p>
+            <w:pPr>
+              <w:jc w:val="center"/>
+              <w:rPr>
+                <w:rFonts w:ascii="Times New Roman" w:hAnsi="Times New Roman" w:cs="Times New Roman"/>
+                <w:sz w:val="28"/>
+                <w:szCs w:val="28"/>
+              </w:rPr>
+            </w:pPr>
+            <w:r>
+              <w:rPr>
+                <w:rFonts w:ascii="Times New Roman" w:hAnsi="Times New Roman" w:cs="Times New Roman"/>
+                <w:sz w:val="28"/>
+                <w:szCs w:val="28"/>
+              </w:rPr>
+              <w:t>Добавление новых званий актеров, характеристик работников, гендеров, уровней образования, категорий работников, конкурсов, возрастных категорий, жанров спектаклей, стран.</w:t>
             </w:r>
           </w:p>
         </w:tc>
@@ -2880,6 +3033,7 @@
           <w:sz w:val="28"/>
           <w:szCs w:val="28"/>
         </w:rPr>
+        <w:lastRenderedPageBreak/>
         <w:t>Скринкаст</w:t>
       </w:r>
       <w:r>
@@ -3005,6 +3159,7 @@
           </w:rPr>
           <w:t>/1</w:t>
         </w:r>
+        <w:proofErr w:type="spellStart"/>
         <w:r>
           <w:rPr>
             <w:rStyle w:val="Hyperlink"/>
@@ -3013,28 +3168,9 @@
             <w:szCs w:val="28"/>
             <w:lang w:val="en-US"/>
           </w:rPr>
-          <w:t>hokQsyUIp</w:t>
+          <w:t>hokQsyUIpVF</w:t>
         </w:r>
-        <w:r>
-          <w:rPr>
-            <w:rStyle w:val="Hyperlink"/>
-            <w:rFonts w:ascii="Times New Roman" w:hAnsi="Times New Roman" w:cs="Times New Roman"/>
-            <w:sz w:val="28"/>
-            <w:szCs w:val="28"/>
-            <w:lang w:val="en-US"/>
-          </w:rPr>
-          <w:t>V</w:t>
-        </w:r>
-        <w:r>
-          <w:rPr>
-            <w:rStyle w:val="Hyperlink"/>
-            <w:rFonts w:ascii="Times New Roman" w:hAnsi="Times New Roman" w:cs="Times New Roman"/>
-            <w:sz w:val="28"/>
-            <w:szCs w:val="28"/>
-            <w:lang w:val="en-US"/>
-          </w:rPr>
-          <w:t>F</w:t>
-        </w:r>
+        <w:proofErr w:type="spellEnd"/>
         <w:r>
           <w:rPr>
             <w:rStyle w:val="Hyperlink"/>
@@ -3044,6 +3180,7 @@
           </w:rPr>
           <w:t>5</w:t>
         </w:r>
+        <w:proofErr w:type="spellStart"/>
         <w:r>
           <w:rPr>
             <w:rStyle w:val="Hyperlink"/>
@@ -3054,6 +3191,7 @@
           </w:rPr>
           <w:t>jEnxmcUpiX</w:t>
         </w:r>
+        <w:proofErr w:type="spellEnd"/>
         <w:r>
           <w:rPr>
             <w:rStyle w:val="Hyperlink"/>
@@ -3063,6 +3201,7 @@
           </w:rPr>
           <w:t>-</w:t>
         </w:r>
+        <w:proofErr w:type="spellStart"/>
         <w:r>
           <w:rPr>
             <w:rStyle w:val="Hyperlink"/>
@@ -3073,6 +3212,7 @@
           </w:rPr>
           <w:t>bUSyNfQeN</w:t>
         </w:r>
+        <w:proofErr w:type="spellEnd"/>
         <w:r>
           <w:rPr>
             <w:rStyle w:val="Hyperlink"/>
@@ -3101,6 +3241,7 @@
           </w:rPr>
           <w:t>?</w:t>
         </w:r>
+        <w:proofErr w:type="spellStart"/>
         <w:r>
           <w:rPr>
             <w:rStyle w:val="Hyperlink"/>
@@ -3111,6 +3252,7 @@
           </w:rPr>
           <w:t>usp</w:t>
         </w:r>
+        <w:proofErr w:type="spellEnd"/>
         <w:r>
           <w:rPr>
             <w:rStyle w:val="Hyperlink"/>
@@ -3171,15 +3313,7 @@
           <w:sz w:val="28"/>
           <w:szCs w:val="28"/>
         </w:rPr>
-        <w:t xml:space="preserve">: </w:t>
-      </w:r>
-      <w:r>
-        <w:rPr>
-          <w:rFonts w:ascii="Times New Roman" w:hAnsi="Times New Roman" w:cs="Times New Roman"/>
-          <w:sz w:val="28"/>
-          <w:szCs w:val="28"/>
-        </w:rPr>
-        <w:t>kazakov@phys.nsu.ru</w:t>
+        <w:t>: kazakov@phys.nsu.ru</w:t>
       </w:r>
     </w:p>
     <w:sectPr>

</xml_diff>

<commit_message>
DB: added new form layout.
</commit_message>
<xml_diff>
--- a/the-3rd-year/data-bases/pl-sql/theater_info_system/docs/use-cases.docx
+++ b/the-3rd-year/data-bases/pl-sql/theater_info_system/docs/use-cases.docx
@@ -2324,15 +2324,7 @@
                 <w:sz w:val="28"/>
                 <w:szCs w:val="28"/>
               </w:rPr>
-              <w:t>Интерфейс для получения информации о</w:t>
-            </w:r>
-            <w:r>
-              <w:rPr>
-                <w:rFonts w:ascii="Times New Roman" w:hAnsi="Times New Roman" w:cs="Times New Roman"/>
-                <w:sz w:val="28"/>
-                <w:szCs w:val="28"/>
-              </w:rPr>
-              <w:t>б авторах</w:t>
+              <w:t>Интерфейс для получения информации об авторах</w:t>
             </w:r>
           </w:p>
         </w:tc>
@@ -2355,23 +2347,7 @@
                 <w:sz w:val="28"/>
                 <w:szCs w:val="28"/>
               </w:rPr>
-              <w:t>П</w:t>
-            </w:r>
-            <w:r>
-              <w:rPr>
-                <w:rFonts w:ascii="Times New Roman" w:hAnsi="Times New Roman" w:cs="Times New Roman"/>
-                <w:sz w:val="28"/>
-                <w:szCs w:val="28"/>
-              </w:rPr>
-              <w:t>олучения информации об авторах</w:t>
-            </w:r>
-            <w:r>
-              <w:rPr>
-                <w:rFonts w:ascii="Times New Roman" w:hAnsi="Times New Roman" w:cs="Times New Roman"/>
-                <w:sz w:val="28"/>
-                <w:szCs w:val="28"/>
-              </w:rPr>
-              <w:t xml:space="preserve"> (запрос № 4)</w:t>
+              <w:t>Получения информации об авторах (запрос № 4)</w:t>
             </w:r>
           </w:p>
         </w:tc>
@@ -2459,55 +2435,7 @@
                 <w:sz w:val="28"/>
                 <w:szCs w:val="28"/>
               </w:rPr>
-              <w:t>Д</w:t>
-            </w:r>
-            <w:r>
-              <w:rPr>
-                <w:rFonts w:ascii="Times New Roman" w:hAnsi="Times New Roman" w:cs="Times New Roman"/>
-                <w:sz w:val="28"/>
-                <w:szCs w:val="28"/>
-              </w:rPr>
-              <w:t>обавлени</w:t>
-            </w:r>
-            <w:r>
-              <w:rPr>
-                <w:rFonts w:ascii="Times New Roman" w:hAnsi="Times New Roman" w:cs="Times New Roman"/>
-                <w:sz w:val="28"/>
-                <w:szCs w:val="28"/>
-              </w:rPr>
-              <w:t>е</w:t>
-            </w:r>
-            <w:r>
-              <w:rPr>
-                <w:rFonts w:ascii="Times New Roman" w:hAnsi="Times New Roman" w:cs="Times New Roman"/>
-                <w:sz w:val="28"/>
-                <w:szCs w:val="28"/>
-              </w:rPr>
-              <w:t xml:space="preserve"> и редактировани</w:t>
-            </w:r>
-            <w:r>
-              <w:rPr>
-                <w:rFonts w:ascii="Times New Roman" w:hAnsi="Times New Roman" w:cs="Times New Roman"/>
-                <w:sz w:val="28"/>
-                <w:szCs w:val="28"/>
-              </w:rPr>
-              <w:t>е</w:t>
-            </w:r>
-            <w:r>
-              <w:rPr>
-                <w:rFonts w:ascii="Times New Roman" w:hAnsi="Times New Roman" w:cs="Times New Roman"/>
-                <w:sz w:val="28"/>
-                <w:szCs w:val="28"/>
-              </w:rPr>
-              <w:t xml:space="preserve"> информации об авторах</w:t>
-            </w:r>
-            <w:r>
-              <w:rPr>
-                <w:rFonts w:ascii="Times New Roman" w:hAnsi="Times New Roman" w:cs="Times New Roman"/>
-                <w:sz w:val="28"/>
-                <w:szCs w:val="28"/>
-              </w:rPr>
-              <w:t>, нужно для спектаклей</w:t>
+              <w:t>Добавление и редактирование информации об авторах, нужно для спектаклей</w:t>
             </w:r>
           </w:p>
         </w:tc>
@@ -3000,6 +2928,78 @@
                 <w:szCs w:val="28"/>
               </w:rPr>
               <w:t>Добавление новых званий актеров, характеристик работников, гендеров, уровней образования, категорий работников, конкурсов, возрастных категорий, жанров спектаклей, стран.</w:t>
+            </w:r>
+          </w:p>
+        </w:tc>
+      </w:tr>
+      <w:tr>
+        <w:tc>
+          <w:tcPr>
+            <w:tcW w:w="3116" w:type="dxa"/>
+          </w:tcPr>
+          <w:p>
+            <w:pPr>
+              <w:jc w:val="center"/>
+              <w:rPr>
+                <w:rFonts w:ascii="Times New Roman" w:hAnsi="Times New Roman" w:cs="Times New Roman"/>
+                <w:sz w:val="28"/>
+                <w:szCs w:val="28"/>
+              </w:rPr>
+            </w:pPr>
+            <w:r>
+              <w:rPr>
+                <w:rFonts w:ascii="Times New Roman" w:hAnsi="Times New Roman" w:cs="Times New Roman"/>
+                <w:sz w:val="28"/>
+                <w:szCs w:val="28"/>
+              </w:rPr>
+              <w:lastRenderedPageBreak/>
+              <w:t>Логин</w:t>
+            </w:r>
+          </w:p>
+        </w:tc>
+        <w:tc>
+          <w:tcPr>
+            <w:tcW w:w="3117" w:type="dxa"/>
+          </w:tcPr>
+          <w:p>
+            <w:pPr>
+              <w:jc w:val="center"/>
+              <w:rPr>
+                <w:rFonts w:ascii="Times New Roman" w:hAnsi="Times New Roman" w:cs="Times New Roman"/>
+                <w:sz w:val="28"/>
+                <w:szCs w:val="28"/>
+              </w:rPr>
+            </w:pPr>
+            <w:r>
+              <w:rPr>
+                <w:rFonts w:ascii="Times New Roman" w:hAnsi="Times New Roman" w:cs="Times New Roman"/>
+                <w:sz w:val="28"/>
+                <w:szCs w:val="28"/>
+              </w:rPr>
+              <w:t>Интерфейс для входа в систему</w:t>
+            </w:r>
+          </w:p>
+        </w:tc>
+        <w:tc>
+          <w:tcPr>
+            <w:tcW w:w="3482" w:type="dxa"/>
+          </w:tcPr>
+          <w:p>
+            <w:pPr>
+              <w:jc w:val="center"/>
+              <w:rPr>
+                <w:rFonts w:ascii="Times New Roman" w:hAnsi="Times New Roman" w:cs="Times New Roman"/>
+                <w:sz w:val="28"/>
+                <w:szCs w:val="28"/>
+              </w:rPr>
+            </w:pPr>
+            <w:r>
+              <w:rPr>
+                <w:rFonts w:ascii="Times New Roman" w:hAnsi="Times New Roman" w:cs="Times New Roman"/>
+                <w:sz w:val="28"/>
+                <w:szCs w:val="28"/>
+              </w:rPr>
+              <w:t>Вход в систему с использованием учетной записи</w:t>
             </w:r>
           </w:p>
         </w:tc>
@@ -3033,7 +3033,6 @@
           <w:sz w:val="28"/>
           <w:szCs w:val="28"/>
         </w:rPr>
-        <w:lastRenderedPageBreak/>
         <w:t>Скринкаст</w:t>
       </w:r>
       <w:r>

</xml_diff>

<commit_message>
DB: added specs of triggers and saved procedures, some changes in the database structure.
</commit_message>
<xml_diff>
--- a/the-3rd-year/data-bases/pl-sql/theater_info_system/docs/use-cases.docx
+++ b/the-3rd-year/data-bases/pl-sql/theater_info_system/docs/use-cases.docx
@@ -2100,7 +2100,23 @@
                 <w:sz w:val="28"/>
                 <w:szCs w:val="28"/>
               </w:rPr>
-              <w:t>Добавление новых званий актеров, характеристик работников, гендеров, уровней образования, категорий работников, конкурсов, возрастных категорий, жанров спектаклей, стран.</w:t>
+              <w:t>Добавление новых званий актеров, характеристик работников, гендеров, уровней образования, категорий работников, конкурсов, возрастных категорий, жанров спектаклей, стран</w:t>
+            </w:r>
+            <w:r>
+              <w:rPr>
+                <w:rFonts w:ascii="Times New Roman" w:hAnsi="Times New Roman" w:cs="Times New Roman"/>
+                <w:sz w:val="28"/>
+                <w:szCs w:val="28"/>
+              </w:rPr>
+              <w:t>, музыкальных инструментов</w:t>
+            </w:r>
+            <w:r>
+              <w:rPr>
+                <w:rFonts w:ascii="Times New Roman" w:hAnsi="Times New Roman" w:cs="Times New Roman"/>
+                <w:sz w:val="28"/>
+                <w:szCs w:val="28"/>
+              </w:rPr>
+              <w:t>.</w:t>
             </w:r>
           </w:p>
         </w:tc>

</xml_diff>